<commit_message>
Updated to show import from git repo
Signed-off-by: Tim Saxe <saxe@quicklogic.com>
</commit_message>
<xml_diff>
--- a/docs/images/nexys-setup.docx
+++ b/docs/images/nexys-setup.docx
@@ -10,7 +10,340 @@
         <mc:AlternateContent>
           <mc:Choice Requires="wps">
             <w:drawing>
-              <wp:anchor distT="0" distB="0" distL="114300" distR="114300" simplePos="0" relativeHeight="251661312" behindDoc="0" locked="0" layoutInCell="1" allowOverlap="1" wp14:anchorId="428B1D00" wp14:editId="046F690E">
+              <wp:anchor distT="0" distB="0" distL="114300" distR="114300" simplePos="0" relativeHeight="251665408" behindDoc="0" locked="0" layoutInCell="1" allowOverlap="1" wp14:anchorId="3C7B8241" wp14:editId="32DCCD00">
+                <wp:simplePos x="0" y="0"/>
+                <wp:positionH relativeFrom="column">
+                  <wp:posOffset>477078</wp:posOffset>
+                </wp:positionH>
+                <wp:positionV relativeFrom="paragraph">
+                  <wp:posOffset>4453559</wp:posOffset>
+                </wp:positionV>
+                <wp:extent cx="1089660" cy="659765"/>
+                <wp:effectExtent l="0" t="1371600" r="681990" b="26035"/>
+                <wp:wrapNone/>
+                <wp:docPr id="6" name="Callout: Bent Line 6"/>
+                <wp:cNvGraphicFramePr/>
+                <a:graphic xmlns:a="http://schemas.openxmlformats.org/drawingml/2006/main">
+                  <a:graphicData uri="http://schemas.microsoft.com/office/word/2010/wordprocessingShape">
+                    <wps:wsp>
+                      <wps:cNvSpPr/>
+                      <wps:spPr>
+                        <a:xfrm>
+                          <a:off x="0" y="0"/>
+                          <a:ext cx="1089660" cy="659765"/>
+                        </a:xfrm>
+                        <a:prstGeom prst="borderCallout2">
+                          <a:avLst>
+                            <a:gd name="adj1" fmla="val 1878"/>
+                            <a:gd name="adj2" fmla="val 92616"/>
+                            <a:gd name="adj3" fmla="val -30662"/>
+                            <a:gd name="adj4" fmla="val 93518"/>
+                            <a:gd name="adj5" fmla="val -204072"/>
+                            <a:gd name="adj6" fmla="val 161038"/>
+                          </a:avLst>
+                        </a:prstGeom>
+                        <a:solidFill>
+                          <a:srgbClr val="FFFF00"/>
+                        </a:solidFill>
+                        <a:ln>
+                          <a:solidFill>
+                            <a:srgbClr val="FFFF00"/>
+                          </a:solidFill>
+                        </a:ln>
+                      </wps:spPr>
+                      <wps:style>
+                        <a:lnRef idx="2">
+                          <a:schemeClr val="accent1">
+                            <a:shade val="50000"/>
+                          </a:schemeClr>
+                        </a:lnRef>
+                        <a:fillRef idx="1">
+                          <a:schemeClr val="accent1"/>
+                        </a:fillRef>
+                        <a:effectRef idx="0">
+                          <a:schemeClr val="accent1"/>
+                        </a:effectRef>
+                        <a:fontRef idx="minor">
+                          <a:schemeClr val="lt1"/>
+                        </a:fontRef>
+                      </wps:style>
+                      <wps:txbx>
+                        <w:txbxContent>
+                          <w:p>
+                            <w:pPr>
+                              <w:spacing w:after="0"/>
+                              <w:jc w:val="center"/>
+                              <w:rPr>
+                                <w:color w:val="000000" w:themeColor="text1"/>
+                              </w:rPr>
+                            </w:pPr>
+                            <w:r>
+                              <w:rPr>
+                                <w:color w:val="000000" w:themeColor="text1"/>
+                              </w:rPr>
+                              <w:t>reset</w:t>
+                            </w:r>
+                          </w:p>
+                        </w:txbxContent>
+                      </wps:txbx>
+                      <wps:bodyPr rot="0" spcFirstLastPara="0" vertOverflow="overflow" horzOverflow="overflow" vert="horz" wrap="square" lIns="91440" tIns="45720" rIns="91440" bIns="45720" numCol="1" spcCol="0" rtlCol="0" fromWordArt="0" anchor="ctr" anchorCtr="0" forceAA="0" compatLnSpc="1">
+                        <a:prstTxWarp prst="textNoShape">
+                          <a:avLst/>
+                        </a:prstTxWarp>
+                        <a:noAutofit/>
+                      </wps:bodyPr>
+                    </wps:wsp>
+                  </a:graphicData>
+                </a:graphic>
+                <wp14:sizeRelH relativeFrom="margin">
+                  <wp14:pctWidth>0</wp14:pctWidth>
+                </wp14:sizeRelH>
+                <wp14:sizeRelV relativeFrom="margin">
+                  <wp14:pctHeight>0</wp14:pctHeight>
+                </wp14:sizeRelV>
+              </wp:anchor>
+            </w:drawing>
+          </mc:Choice>
+          <mc:Fallback>
+            <w:pict>
+              <v:shapetype w14:anchorId="3C7B8241" id="_x0000_t48" coordsize="21600,21600" o:spt="48" adj="-10080,24300,-3600,4050,-1800,4050" path="m@0@1l@2@3@4@5nfem,l21600,r,21600l,21600xe">
+                <v:stroke joinstyle="miter"/>
+                <v:formulas>
+                  <v:f eqn="val #0"/>
+                  <v:f eqn="val #1"/>
+                  <v:f eqn="val #2"/>
+                  <v:f eqn="val #3"/>
+                  <v:f eqn="val #4"/>
+                  <v:f eqn="val #5"/>
+                </v:formulas>
+                <v:path arrowok="t" o:extrusionok="f" gradientshapeok="t" o:connecttype="custom" o:connectlocs="@0,@1;10800,0;10800,21600;0,10800;21600,10800"/>
+                <v:handles>
+                  <v:h position="#0,#1"/>
+                  <v:h position="#2,#3"/>
+                  <v:h position="#4,#5"/>
+                </v:handles>
+                <o:callout v:ext="edit" on="t"/>
+              </v:shapetype>
+              <v:shape id="Callout: Bent Line 6" o:spid="_x0000_s1026" type="#_x0000_t48" style="position:absolute;margin-left:37.55pt;margin-top:350.65pt;width:85.8pt;height:51.95pt;z-index:251665408;visibility:visible;mso-wrap-style:square;mso-width-percent:0;mso-height-percent:0;mso-wrap-distance-left:9pt;mso-wrap-distance-top:0;mso-wrap-distance-right:9pt;mso-wrap-distance-bottom:0;mso-position-horizontal:absolute;mso-position-horizontal-relative:text;mso-position-vertical:absolute;mso-position-vertical-relative:text;mso-width-percent:0;mso-height-percent:0;mso-width-relative:margin;mso-height-relative:margin;v-text-anchor:middle" o:gfxdata="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" adj="34784,-44080,20200,-6623,20005,406" fillcolor="yellow" strokecolor="yellow" strokeweight="1pt">
+                <v:textbox>
+                  <w:txbxContent>
+                    <w:p>
+                      <w:pPr>
+                        <w:spacing w:after="0"/>
+                        <w:jc w:val="center"/>
+                        <w:rPr>
+                          <w:color w:val="000000" w:themeColor="text1"/>
+                        </w:rPr>
+                      </w:pPr>
+                      <w:r>
+                        <w:rPr>
+                          <w:color w:val="000000" w:themeColor="text1"/>
+                        </w:rPr>
+                        <w:t>reset</w:t>
+                      </w:r>
+                    </w:p>
+                  </w:txbxContent>
+                </v:textbox>
+                <o:callout v:ext="edit" minusx="t"/>
+              </v:shape>
+            </w:pict>
+          </mc:Fallback>
+        </mc:AlternateContent>
+      </w:r>
+      <w:r>
+        <w:rPr>
+          <w:noProof/>
+        </w:rPr>
+        <mc:AlternateContent>
+          <mc:Choice Requires="wps">
+            <w:drawing>
+              <wp:anchor distT="0" distB="0" distL="114300" distR="114300" simplePos="0" relativeHeight="251663360" behindDoc="0" locked="0" layoutInCell="1" allowOverlap="1" wp14:anchorId="4461776A" wp14:editId="7784D0A2">
+                <wp:simplePos x="0" y="0"/>
+                <wp:positionH relativeFrom="column">
+                  <wp:posOffset>1747133</wp:posOffset>
+                </wp:positionH>
+                <wp:positionV relativeFrom="paragraph">
+                  <wp:posOffset>4548477</wp:posOffset>
+                </wp:positionV>
+                <wp:extent cx="1089660" cy="659765"/>
+                <wp:effectExtent l="0" t="438150" r="15240" b="26035"/>
+                <wp:wrapNone/>
+                <wp:docPr id="5" name="Callout: Bent Line 5"/>
+                <wp:cNvGraphicFramePr/>
+                <a:graphic xmlns:a="http://schemas.openxmlformats.org/drawingml/2006/main">
+                  <a:graphicData uri="http://schemas.microsoft.com/office/word/2010/wordprocessingShape">
+                    <wps:wsp>
+                      <wps:cNvSpPr/>
+                      <wps:spPr>
+                        <a:xfrm>
+                          <a:off x="0" y="0"/>
+                          <a:ext cx="1089660" cy="659765"/>
+                        </a:xfrm>
+                        <a:prstGeom prst="borderCallout2">
+                          <a:avLst>
+                            <a:gd name="adj1" fmla="val 1878"/>
+                            <a:gd name="adj2" fmla="val 92616"/>
+                            <a:gd name="adj3" fmla="val -30662"/>
+                            <a:gd name="adj4" fmla="val 93518"/>
+                            <a:gd name="adj5" fmla="val -65477"/>
+                            <a:gd name="adj6" fmla="val 82230"/>
+                          </a:avLst>
+                        </a:prstGeom>
+                        <a:solidFill>
+                          <a:srgbClr val="FFFF00"/>
+                        </a:solidFill>
+                        <a:ln>
+                          <a:solidFill>
+                            <a:srgbClr val="FFFF00"/>
+                          </a:solidFill>
+                        </a:ln>
+                      </wps:spPr>
+                      <wps:style>
+                        <a:lnRef idx="2">
+                          <a:schemeClr val="accent1">
+                            <a:shade val="50000"/>
+                          </a:schemeClr>
+                        </a:lnRef>
+                        <a:fillRef idx="1">
+                          <a:schemeClr val="accent1"/>
+                        </a:fillRef>
+                        <a:effectRef idx="0">
+                          <a:schemeClr val="accent1"/>
+                        </a:effectRef>
+                        <a:fontRef idx="minor">
+                          <a:schemeClr val="lt1"/>
+                        </a:fontRef>
+                      </wps:style>
+                      <wps:txbx>
+                        <w:txbxContent>
+                          <w:p>
+                            <w:pPr>
+                              <w:spacing w:after="0"/>
+                              <w:jc w:val="center"/>
+                              <w:rPr>
+                                <w:color w:val="000000" w:themeColor="text1"/>
+                              </w:rPr>
+                            </w:pPr>
+                            <w:r>
+                              <w:rPr>
+                                <w:color w:val="000000" w:themeColor="text1"/>
+                              </w:rPr>
+                              <w:t>SW0</w:t>
+                            </w:r>
+                          </w:p>
+                          <w:p>
+                            <w:pPr>
+                              <w:spacing w:after="0"/>
+                              <w:jc w:val="center"/>
+                              <w:rPr>
+                                <w:color w:val="000000" w:themeColor="text1"/>
+                              </w:rPr>
+                            </w:pPr>
+                            <w:r>
+                              <w:rPr>
+                                <w:color w:val="000000" w:themeColor="text1"/>
+                              </w:rPr>
+                              <w:t>(</w:t>
+                            </w:r>
+                            <w:proofErr w:type="spellStart"/>
+                            <w:r>
+                              <w:rPr>
+                                <w:color w:val="000000" w:themeColor="text1"/>
+                              </w:rPr>
+                              <w:t>jtag-trstn</w:t>
+                            </w:r>
+                            <w:proofErr w:type="spellEnd"/>
+                            <w:r>
+                              <w:rPr>
+                                <w:color w:val="000000" w:themeColor="text1"/>
+                              </w:rPr>
+                              <w:t>)</w:t>
+                            </w:r>
+                          </w:p>
+                        </w:txbxContent>
+                      </wps:txbx>
+                      <wps:bodyPr rot="0" spcFirstLastPara="0" vertOverflow="overflow" horzOverflow="overflow" vert="horz" wrap="square" lIns="91440" tIns="45720" rIns="91440" bIns="45720" numCol="1" spcCol="0" rtlCol="0" fromWordArt="0" anchor="ctr" anchorCtr="0" forceAA="0" compatLnSpc="1">
+                        <a:prstTxWarp prst="textNoShape">
+                          <a:avLst/>
+                        </a:prstTxWarp>
+                        <a:noAutofit/>
+                      </wps:bodyPr>
+                    </wps:wsp>
+                  </a:graphicData>
+                </a:graphic>
+                <wp14:sizeRelH relativeFrom="margin">
+                  <wp14:pctWidth>0</wp14:pctWidth>
+                </wp14:sizeRelH>
+                <wp14:sizeRelV relativeFrom="margin">
+                  <wp14:pctHeight>0</wp14:pctHeight>
+                </wp14:sizeRelV>
+              </wp:anchor>
+            </w:drawing>
+          </mc:Choice>
+          <mc:Fallback>
+            <w:pict>
+              <v:shape w14:anchorId="4461776A" id="Callout: Bent Line 5" o:spid="_x0000_s1027" type="#_x0000_t48" style="position:absolute;margin-left:137.55pt;margin-top:358.15pt;width:85.8pt;height:51.95pt;z-index:251663360;visibility:visible;mso-wrap-style:square;mso-width-percent:0;mso-height-percent:0;mso-wrap-distance-left:9pt;mso-wrap-distance-top:0;mso-wrap-distance-right:9pt;mso-wrap-distance-bottom:0;mso-position-horizontal:absolute;mso-position-horizontal-relative:text;mso-position-vertical:absolute;mso-position-vertical-relative:text;mso-width-percent:0;mso-height-percent:0;mso-width-relative:margin;mso-height-relative:margin;v-text-anchor:middle" o:gfxdata="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" adj="17762,-14143,20200,-6623,20005,406" fillcolor="yellow" strokecolor="yellow" strokeweight="1pt">
+                <v:textbox>
+                  <w:txbxContent>
+                    <w:p>
+                      <w:pPr>
+                        <w:spacing w:after="0"/>
+                        <w:jc w:val="center"/>
+                        <w:rPr>
+                          <w:color w:val="000000" w:themeColor="text1"/>
+                        </w:rPr>
+                      </w:pPr>
+                      <w:r>
+                        <w:rPr>
+                          <w:color w:val="000000" w:themeColor="text1"/>
+                        </w:rPr>
+                        <w:t>SW0</w:t>
+                      </w:r>
+                    </w:p>
+                    <w:p>
+                      <w:pPr>
+                        <w:spacing w:after="0"/>
+                        <w:jc w:val="center"/>
+                        <w:rPr>
+                          <w:color w:val="000000" w:themeColor="text1"/>
+                        </w:rPr>
+                      </w:pPr>
+                      <w:r>
+                        <w:rPr>
+                          <w:color w:val="000000" w:themeColor="text1"/>
+                        </w:rPr>
+                        <w:t>(</w:t>
+                      </w:r>
+                      <w:proofErr w:type="spellStart"/>
+                      <w:r>
+                        <w:rPr>
+                          <w:color w:val="000000" w:themeColor="text1"/>
+                        </w:rPr>
+                        <w:t>jtag-trstn</w:t>
+                      </w:r>
+                      <w:proofErr w:type="spellEnd"/>
+                      <w:r>
+                        <w:rPr>
+                          <w:color w:val="000000" w:themeColor="text1"/>
+                        </w:rPr>
+                        <w:t>)</w:t>
+                      </w:r>
+                    </w:p>
+                  </w:txbxContent>
+                </v:textbox>
+              </v:shape>
+            </w:pict>
+          </mc:Fallback>
+        </mc:AlternateContent>
+      </w:r>
+      <w:r>
+        <w:rPr>
+          <w:noProof/>
+        </w:rPr>
+        <mc:AlternateContent>
+          <mc:Choice Requires="wps">
+            <w:drawing>
+              <wp:anchor distT="0" distB="0" distL="114300" distR="114300" simplePos="0" relativeHeight="251661312" behindDoc="0" locked="0" layoutInCell="1" allowOverlap="1" wp14:anchorId="428B1D00" wp14:editId="2FAC15FF">
                 <wp:simplePos x="0" y="0"/>
                 <wp:positionH relativeFrom="column">
                   <wp:posOffset>3323148</wp:posOffset>
@@ -137,25 +470,7 @@
           </mc:Choice>
           <mc:Fallback>
             <w:pict>
-              <v:shapetype w14:anchorId="428B1D00" id="_x0000_t48" coordsize="21600,21600" o:spt="48" adj="-10080,24300,-3600,4050,-1800,4050" path="m@0@1l@2@3@4@5nfem,l21600,r,21600l,21600xe">
-                <v:stroke joinstyle="miter"/>
-                <v:formulas>
-                  <v:f eqn="val #0"/>
-                  <v:f eqn="val #1"/>
-                  <v:f eqn="val #2"/>
-                  <v:f eqn="val #3"/>
-                  <v:f eqn="val #4"/>
-                  <v:f eqn="val #5"/>
-                </v:formulas>
-                <v:path arrowok="t" o:extrusionok="f" gradientshapeok="t" o:connecttype="custom" o:connectlocs="@0,@1;10800,0;10800,21600;0,10800;21600,10800"/>
-                <v:handles>
-                  <v:h position="#0,#1"/>
-                  <v:h position="#2,#3"/>
-                  <v:h position="#4,#5"/>
-                </v:handles>
-                <o:callout v:ext="edit" on="t"/>
-              </v:shapetype>
-              <v:shape id="Callout: Bent Line 3" o:spid="_x0000_s1026" type="#_x0000_t48" style="position:absolute;margin-left:261.65pt;margin-top:363.15pt;width:85.8pt;height:51.95pt;z-index:251661312;visibility:visible;mso-wrap-style:square;mso-width-percent:0;mso-height-percent:0;mso-wrap-distance-left:9pt;mso-wrap-distance-top:0;mso-wrap-distance-right:9pt;mso-wrap-distance-bottom:0;mso-position-horizontal:absolute;mso-position-horizontal-relative:text;mso-position-vertical:absolute;mso-position-vertical-relative:text;mso-width-percent:0;mso-height-percent:0;mso-width-relative:margin;mso-height-relative:margin;v-text-anchor:middle" o:gfxdata="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" adj="-6511,-23254,,,-485" fillcolor="yellow" strokecolor="yellow" strokeweight="1pt">
+              <v:shape w14:anchorId="428B1D00" id="Callout: Bent Line 3" o:spid="_x0000_s1028" type="#_x0000_t48" style="position:absolute;margin-left:261.65pt;margin-top:363.15pt;width:85.8pt;height:51.95pt;z-index:251661312;visibility:visible;mso-wrap-style:square;mso-width-percent:0;mso-height-percent:0;mso-wrap-distance-left:9pt;mso-wrap-distance-top:0;mso-wrap-distance-right:9pt;mso-wrap-distance-bottom:0;mso-position-horizontal:absolute;mso-position-horizontal-relative:text;mso-position-vertical:absolute;mso-position-vertical-relative:text;mso-width-percent:0;mso-height-percent:0;mso-width-relative:margin;mso-height-relative:margin;v-text-anchor:middle" o:gfxdata="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" adj="-6511,-23254,,,-485" fillcolor="yellow" strokecolor="yellow" strokeweight="1pt">
                 <v:textbox>
                   <w:txbxContent>
                     <w:p>
@@ -341,7 +656,7 @@
           </mc:Choice>
           <mc:Fallback>
             <w:pict>
-              <v:shape w14:anchorId="380B0203" id="Callout: Bent Line 2" o:spid="_x0000_s1027" type="#_x0000_t48" style="position:absolute;margin-left:266.45pt;margin-top:169.65pt;width:1in;height:51.95pt;z-index:251659264;visibility:visible;mso-wrap-style:square;mso-height-percent:0;mso-wrap-distance-left:9pt;mso-wrap-distance-top:0;mso-wrap-distance-right:9pt;mso-wrap-distance-bottom:0;mso-position-horizontal:absolute;mso-position-horizontal-relative:text;mso-position-vertical:absolute;mso-position-vertical-relative:text;mso-height-percent:0;mso-height-relative:margin;v-text-anchor:middle" o:gfxdata="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" adj="-6136,29070,,,-485" fillcolor="yellow" strokecolor="yellow" strokeweight="1pt">
+              <v:shape w14:anchorId="380B0203" id="Callout: Bent Line 2" o:spid="_x0000_s1029" type="#_x0000_t48" style="position:absolute;margin-left:266.45pt;margin-top:169.65pt;width:1in;height:51.95pt;z-index:251659264;visibility:visible;mso-wrap-style:square;mso-height-percent:0;mso-wrap-distance-left:9pt;mso-wrap-distance-top:0;mso-wrap-distance-right:9pt;mso-wrap-distance-bottom:0;mso-position-horizontal:absolute;mso-position-horizontal-relative:text;mso-position-vertical:absolute;mso-position-vertical-relative:text;mso-height-percent:0;mso-height-relative:margin;v-text-anchor:middle" o:gfxdata="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" adj="-6136,29070,,,-485" fillcolor="yellow" strokecolor="yellow" strokeweight="1pt">
                 <v:textbox>
                   <w:txbxContent>
                     <w:p>

</xml_diff>